<commit_message>
Extra images and sounds for Campsite 1
</commit_message>
<xml_diff>
--- a/Documents/AI Art Prompt for Characters.docx
+++ b/Documents/AI Art Prompt for Characters.docx
@@ -72,6 +72,14 @@
           <w:szCs w:val="24"/>
         </w:rPr>
         <w:t xml:space="preserve">Alistair: </w:t>
+      </w:r>
+      <w:r>
+        <w:rPr>
+          <w:rFonts w:ascii="Times New Roman" w:hAnsi="Times New Roman" w:cs="Times New Roman"/>
+          <w:sz w:val="24"/>
+          <w:szCs w:val="24"/>
+        </w:rPr>
+        <w:t>angry young man with platinum blonde hair long on one side</w:t>
       </w:r>
     </w:p>
     <w:p>

</xml_diff>